<commit_message>
minor fixes in environment
</commit_message>
<xml_diff>
--- a/environment/greenery/greenery.docx
+++ b/environment/greenery/greenery.docx
@@ -4196,21 +4196,13 @@
           </w:tcPr>
           <w:p>
             <w:pPr>
-              <w:pStyle w:val="Heading1"/>
               <w:keepNext w:val="0"/>
               <w:keepLines w:val="0"/>
-              <w:spacing w:before="0" w:line="276" w:lineRule="auto"/>
-              <w:rPr>
-                <w:sz w:val="22"/>
-                <w:szCs w:val="22"/>
-              </w:rPr>
-            </w:pPr>
-            <w:bookmarkStart w:colFirst="0" w:colLast="0" w:name="_bvadh779t93h" w:id="5"/>
-            <w:bookmarkEnd w:id="5"/>
-            <w:r>
-              <w:rPr>
-                <w:sz w:val="22"/>
-                <w:szCs w:val="22"/>
+              <w:spacing w:before="0" w:lineRule="auto"/>
+              <w:rPr/>
+            </w:pPr>
+            <w:r>
+              <w:rPr>
                 <w:rtl w:val="0"/>
               </w:rPr>
               <w:t xml:space="preserve">Географічна широта</w:t>
@@ -4366,21 +4358,13 @@
           </w:tcPr>
           <w:p>
             <w:pPr>
-              <w:pStyle w:val="Heading1"/>
               <w:keepNext w:val="0"/>
               <w:keepLines w:val="0"/>
-              <w:spacing w:before="0" w:line="276" w:lineRule="auto"/>
-              <w:rPr>
-                <w:sz w:val="22"/>
-                <w:szCs w:val="22"/>
-              </w:rPr>
-            </w:pPr>
-            <w:bookmarkStart w:colFirst="0" w:colLast="0" w:name="_3tgo99xf8kyj" w:id="6"/>
-            <w:bookmarkEnd w:id="6"/>
-            <w:r>
-              <w:rPr>
-                <w:sz w:val="22"/>
-                <w:szCs w:val="22"/>
+              <w:spacing w:before="0" w:lineRule="auto"/>
+              <w:rPr/>
+            </w:pPr>
+            <w:r>
+              <w:rPr>
                 <w:rtl w:val="0"/>
               </w:rPr>
               <w:t xml:space="preserve">Географічна довгота</w:t>
@@ -5824,8 +5808,8 @@
         <w:spacing w:line="276" w:lineRule="auto"/>
         <w:rPr/>
       </w:pPr>
-      <w:bookmarkStart w:colFirst="0" w:colLast="0" w:name="_hpy9cufnphf" w:id="7"/>
-      <w:bookmarkEnd w:id="7"/>
+      <w:bookmarkStart w:colFirst="0" w:colLast="0" w:name="_hpy9cufnphf" w:id="5"/>
+      <w:bookmarkEnd w:id="5"/>
       <w:r>
         <w:rPr>
           <w:rtl w:val="0"/>
@@ -8651,8 +8635,8 @@
         <w:spacing w:line="276" w:lineRule="auto"/>
         <w:rPr/>
       </w:pPr>
-      <w:bookmarkStart w:colFirst="0" w:colLast="0" w:name="_ayzcnxf60j46" w:id="8"/>
-      <w:bookmarkEnd w:id="8"/>
+      <w:bookmarkStart w:colFirst="0" w:colLast="0" w:name="_ayzcnxf60j46" w:id="6"/>
+      <w:bookmarkEnd w:id="6"/>
       <w:r>
         <w:rPr>
           <w:rtl w:val="0"/>

</xml_diff>